<commit_message>
update: player movement and jumping
</commit_message>
<xml_diff>
--- a/Others/Basic Platformer Game Idea.docx
+++ b/Others/Basic Platformer Game Idea.docx
@@ -70,98 +70,27 @@
           <w:sz w:val="24"/>
           <w:szCs w:val="24"/>
         </w:rPr>
-        <w:t>A village lives</w:t>
-      </w:r>
-      <w:r>
-        <w:rPr>
-          <w:sz w:val="24"/>
-          <w:szCs w:val="24"/>
-        </w:rPr>
-        <w:t xml:space="preserve"> near a jungle</w:t>
-      </w:r>
-      <w:r>
-        <w:rPr>
-          <w:sz w:val="24"/>
-          <w:szCs w:val="24"/>
-        </w:rPr>
-        <w:t xml:space="preserve">. One day, there was a black monster which has a form of a </w:t>
-      </w:r>
-      <w:r>
-        <w:rPr>
-          <w:sz w:val="24"/>
-          <w:szCs w:val="24"/>
-        </w:rPr>
-        <w:t>dark soul</w:t>
-      </w:r>
-      <w:r>
-        <w:rPr>
-          <w:sz w:val="24"/>
-          <w:szCs w:val="24"/>
-        </w:rPr>
-        <w:t xml:space="preserve"> steal his village</w:t>
-      </w:r>
-      <w:r>
-        <w:rPr>
-          <w:sz w:val="24"/>
-          <w:szCs w:val="24"/>
-        </w:rPr>
-        <w:t>’s</w:t>
-      </w:r>
-      <w:r>
-        <w:rPr>
-          <w:sz w:val="24"/>
-          <w:szCs w:val="24"/>
-        </w:rPr>
-        <w:t xml:space="preserve"> power</w:t>
-      </w:r>
-      <w:r>
-        <w:rPr>
-          <w:sz w:val="24"/>
-          <w:szCs w:val="24"/>
-        </w:rPr>
-        <w:t xml:space="preserve"> which is called a “Solar Crystal”. The Solar Crystal keeps the village from danger and provides energy for every activity in the vilalge. When the crystal is </w:t>
-      </w:r>
-      <w:r>
-        <w:rPr>
-          <w:sz w:val="24"/>
-          <w:szCs w:val="24"/>
-        </w:rPr>
-        <w:t xml:space="preserve">kept out of the village </w:t>
-      </w:r>
-      <w:r>
-        <w:rPr>
-          <w:sz w:val="24"/>
-          <w:szCs w:val="24"/>
-        </w:rPr>
-        <w:t xml:space="preserve">it </w:t>
-      </w:r>
-      <w:r>
-        <w:rPr>
-          <w:sz w:val="24"/>
-          <w:szCs w:val="24"/>
-        </w:rPr>
-        <w:t>will be apocalypse. Then the player start</w:t>
-      </w:r>
-      <w:r>
-        <w:rPr>
-          <w:sz w:val="24"/>
-          <w:szCs w:val="24"/>
-        </w:rPr>
-        <w:t>s</w:t>
-      </w:r>
-      <w:r>
-        <w:rPr>
-          <w:sz w:val="24"/>
-          <w:szCs w:val="24"/>
-        </w:rPr>
-        <w:t xml:space="preserve"> his journey to get</w:t>
-      </w:r>
-      <w:r>
-        <w:rPr>
-          <w:sz w:val="24"/>
-          <w:szCs w:val="24"/>
-        </w:rPr>
-        <w:t xml:space="preserve"> the “Solar Crystal” back.</w:t>
+        <w:t>The player is a creature who is on its journey to collect “White Stars”.</w:t>
+      </w:r>
+    </w:p>
+    <w:p>
+      <w:pPr>
+        <w:pStyle w:val="ListParagraph"/>
+        <w:numPr>
+          <w:ilvl w:val="1"/>
+          <w:numId w:val="3"/>
+        </w:numPr>
+        <w:rPr>
+          <w:sz w:val="24"/>
+          <w:szCs w:val="24"/>
+        </w:rPr>
+      </w:pPr>
+      <w:r>
+        <w:rPr>
+          <w:sz w:val="24"/>
+          <w:szCs w:val="24"/>
+        </w:rPr>
+        <w:t>Player name: Rectanzile</w:t>
       </w:r>
     </w:p>
     <w:p>
@@ -201,7 +130,21 @@
           <w:sz w:val="24"/>
           <w:szCs w:val="24"/>
         </w:rPr>
-        <w:t>Player has to collect as many points as possible (sparkling point)</w:t>
+        <w:t>Player has to collect as many points as possible (</w:t>
+      </w:r>
+      <w:r>
+        <w:rPr>
+          <w:sz w:val="24"/>
+          <w:szCs w:val="24"/>
+        </w:rPr>
+        <w:t>White Stars</w:t>
+      </w:r>
+      <w:r>
+        <w:rPr>
+          <w:sz w:val="24"/>
+          <w:szCs w:val="24"/>
+        </w:rPr>
+        <w:t>)</w:t>
       </w:r>
     </w:p>
     <w:p>
@@ -248,7 +191,21 @@
           <w:sz w:val="24"/>
           <w:szCs w:val="24"/>
         </w:rPr>
-        <w:t>When enemy die, they will drop from 1 – 3 sparking points randomly</w:t>
+        <w:t>When enemy die, they will drop from 1 – 3</w:t>
+      </w:r>
+      <w:r>
+        <w:rPr>
+          <w:sz w:val="24"/>
+          <w:szCs w:val="24"/>
+        </w:rPr>
+        <w:t xml:space="preserve"> White Stars</w:t>
+      </w:r>
+      <w:r>
+        <w:rPr>
+          <w:sz w:val="24"/>
+          <w:szCs w:val="24"/>
+        </w:rPr>
+        <w:t xml:space="preserve"> randomly</w:t>
       </w:r>
     </w:p>
     <w:p>
@@ -288,7 +245,21 @@
           <w:sz w:val="24"/>
           <w:szCs w:val="24"/>
         </w:rPr>
-        <w:t>There will be 10 levels in total</w:t>
+        <w:t xml:space="preserve">There will be </w:t>
+      </w:r>
+      <w:r>
+        <w:rPr>
+          <w:sz w:val="24"/>
+          <w:szCs w:val="24"/>
+        </w:rPr>
+        <w:t>5</w:t>
+      </w:r>
+      <w:r>
+        <w:rPr>
+          <w:sz w:val="24"/>
+          <w:szCs w:val="24"/>
+        </w:rPr>
+        <w:t xml:space="preserve"> levels in total</w:t>
       </w:r>
     </w:p>
     <w:p>
@@ -355,7 +326,27 @@
           <w:sz w:val="24"/>
           <w:szCs w:val="24"/>
         </w:rPr>
-        <w:t>From level 1 – 5: Jungle</w:t>
+        <w:t>All level will be in a jungle</w:t>
+      </w:r>
+    </w:p>
+    <w:p>
+      <w:pPr>
+        <w:pStyle w:val="ListParagraph"/>
+        <w:numPr>
+          <w:ilvl w:val="0"/>
+          <w:numId w:val="3"/>
+        </w:numPr>
+        <w:rPr>
+          <w:sz w:val="24"/>
+          <w:szCs w:val="24"/>
+        </w:rPr>
+      </w:pPr>
+      <w:r>
+        <w:rPr>
+          <w:sz w:val="24"/>
+          <w:szCs w:val="24"/>
+        </w:rPr>
+        <w:t>Game sprite desing idea:</w:t>
       </w:r>
     </w:p>
     <w:p>
@@ -375,7 +366,321 @@
           <w:sz w:val="24"/>
           <w:szCs w:val="24"/>
         </w:rPr>
-        <w:t>From level 5 – 10: Mountain</w:t>
+        <w:t>Background: Static, jungle vibe.</w:t>
+      </w:r>
+    </w:p>
+    <w:p>
+      <w:pPr>
+        <w:pStyle w:val="ListParagraph"/>
+        <w:numPr>
+          <w:ilvl w:val="1"/>
+          <w:numId w:val="3"/>
+        </w:numPr>
+        <w:rPr>
+          <w:sz w:val="24"/>
+          <w:szCs w:val="24"/>
+        </w:rPr>
+      </w:pPr>
+      <w:r>
+        <w:rPr>
+          <w:sz w:val="24"/>
+          <w:szCs w:val="24"/>
+        </w:rPr>
+        <w:t>Sprites needed:</w:t>
+      </w:r>
+    </w:p>
+    <w:p>
+      <w:pPr>
+        <w:pStyle w:val="ListParagraph"/>
+        <w:numPr>
+          <w:ilvl w:val="2"/>
+          <w:numId w:val="3"/>
+        </w:numPr>
+        <w:rPr>
+          <w:sz w:val="24"/>
+          <w:szCs w:val="24"/>
+        </w:rPr>
+      </w:pPr>
+      <w:r>
+        <w:rPr>
+          <w:sz w:val="24"/>
+          <w:szCs w:val="24"/>
+        </w:rPr>
+        <w:t>Background</w:t>
+      </w:r>
+    </w:p>
+    <w:p>
+      <w:pPr>
+        <w:pStyle w:val="ListParagraph"/>
+        <w:numPr>
+          <w:ilvl w:val="2"/>
+          <w:numId w:val="3"/>
+        </w:numPr>
+        <w:rPr>
+          <w:sz w:val="24"/>
+          <w:szCs w:val="24"/>
+        </w:rPr>
+      </w:pPr>
+      <w:r>
+        <w:rPr>
+          <w:sz w:val="24"/>
+          <w:szCs w:val="24"/>
+        </w:rPr>
+        <w:t>Dirt no grass</w:t>
+      </w:r>
+    </w:p>
+    <w:p>
+      <w:pPr>
+        <w:pStyle w:val="ListParagraph"/>
+        <w:numPr>
+          <w:ilvl w:val="2"/>
+          <w:numId w:val="3"/>
+        </w:numPr>
+        <w:rPr>
+          <w:sz w:val="24"/>
+          <w:szCs w:val="24"/>
+        </w:rPr>
+      </w:pPr>
+      <w:r>
+        <w:rPr>
+          <w:sz w:val="24"/>
+          <w:szCs w:val="24"/>
+        </w:rPr>
+        <w:t>Dirt with grass</w:t>
+      </w:r>
+      <w:r>
+        <w:rPr>
+          <w:sz w:val="24"/>
+          <w:szCs w:val="24"/>
+        </w:rPr>
+        <w:t xml:space="preserve"> on top</w:t>
+      </w:r>
+    </w:p>
+    <w:p>
+      <w:pPr>
+        <w:pStyle w:val="ListParagraph"/>
+        <w:numPr>
+          <w:ilvl w:val="2"/>
+          <w:numId w:val="3"/>
+        </w:numPr>
+        <w:rPr>
+          <w:sz w:val="24"/>
+          <w:szCs w:val="24"/>
+        </w:rPr>
+      </w:pPr>
+      <w:r>
+        <w:rPr>
+          <w:sz w:val="24"/>
+          <w:szCs w:val="24"/>
+        </w:rPr>
+        <w:t>Dirt with grass inside</w:t>
+      </w:r>
+    </w:p>
+    <w:p>
+      <w:pPr>
+        <w:pStyle w:val="ListParagraph"/>
+        <w:numPr>
+          <w:ilvl w:val="2"/>
+          <w:numId w:val="3"/>
+        </w:numPr>
+        <w:rPr>
+          <w:sz w:val="24"/>
+          <w:szCs w:val="24"/>
+        </w:rPr>
+      </w:pPr>
+      <w:r>
+        <w:rPr>
+          <w:sz w:val="24"/>
+          <w:szCs w:val="24"/>
+        </w:rPr>
+        <w:t>Dirt corner</w:t>
+      </w:r>
+    </w:p>
+    <w:p>
+      <w:pPr>
+        <w:pStyle w:val="ListParagraph"/>
+        <w:numPr>
+          <w:ilvl w:val="2"/>
+          <w:numId w:val="3"/>
+        </w:numPr>
+        <w:rPr>
+          <w:sz w:val="24"/>
+          <w:szCs w:val="24"/>
+        </w:rPr>
+      </w:pPr>
+      <w:r>
+        <w:rPr>
+          <w:sz w:val="24"/>
+          <w:szCs w:val="24"/>
+        </w:rPr>
+        <w:t>Dirt slope</w:t>
+      </w:r>
+    </w:p>
+    <w:p>
+      <w:pPr>
+        <w:pStyle w:val="ListParagraph"/>
+        <w:numPr>
+          <w:ilvl w:val="2"/>
+          <w:numId w:val="3"/>
+        </w:numPr>
+        <w:rPr>
+          <w:sz w:val="24"/>
+          <w:szCs w:val="24"/>
+        </w:rPr>
+      </w:pPr>
+      <w:r>
+        <w:rPr>
+          <w:sz w:val="24"/>
+          <w:szCs w:val="24"/>
+        </w:rPr>
+        <w:t>Rock slope</w:t>
+      </w:r>
+    </w:p>
+    <w:p>
+      <w:pPr>
+        <w:pStyle w:val="ListParagraph"/>
+        <w:numPr>
+          <w:ilvl w:val="2"/>
+          <w:numId w:val="3"/>
+        </w:numPr>
+        <w:rPr>
+          <w:sz w:val="24"/>
+          <w:szCs w:val="24"/>
+        </w:rPr>
+      </w:pPr>
+      <w:r>
+        <w:rPr>
+          <w:sz w:val="24"/>
+          <w:szCs w:val="24"/>
+        </w:rPr>
+        <w:t>Rock</w:t>
+      </w:r>
+    </w:p>
+    <w:p>
+      <w:pPr>
+        <w:pStyle w:val="ListParagraph"/>
+        <w:numPr>
+          <w:ilvl w:val="2"/>
+          <w:numId w:val="3"/>
+        </w:numPr>
+        <w:rPr>
+          <w:sz w:val="24"/>
+          <w:szCs w:val="24"/>
+        </w:rPr>
+      </w:pPr>
+      <w:r>
+        <w:rPr>
+          <w:sz w:val="24"/>
+          <w:szCs w:val="24"/>
+        </w:rPr>
+        <w:t>Big Rock</w:t>
+      </w:r>
+    </w:p>
+    <w:p>
+      <w:pPr>
+        <w:pStyle w:val="ListParagraph"/>
+        <w:numPr>
+          <w:ilvl w:val="2"/>
+          <w:numId w:val="3"/>
+        </w:numPr>
+        <w:rPr>
+          <w:sz w:val="24"/>
+          <w:szCs w:val="24"/>
+        </w:rPr>
+      </w:pPr>
+      <w:r>
+        <w:rPr>
+          <w:sz w:val="24"/>
+          <w:szCs w:val="24"/>
+        </w:rPr>
+        <w:t>Rock with crack mark</w:t>
+      </w:r>
+    </w:p>
+    <w:p>
+      <w:pPr>
+        <w:pStyle w:val="ListParagraph"/>
+        <w:numPr>
+          <w:ilvl w:val="2"/>
+          <w:numId w:val="3"/>
+        </w:numPr>
+        <w:rPr>
+          <w:sz w:val="24"/>
+          <w:szCs w:val="24"/>
+        </w:rPr>
+      </w:pPr>
+      <w:r>
+        <w:rPr>
+          <w:sz w:val="24"/>
+          <w:szCs w:val="24"/>
+        </w:rPr>
+        <w:t>Vines (2 types)</w:t>
+      </w:r>
+    </w:p>
+    <w:p>
+      <w:pPr>
+        <w:pStyle w:val="ListParagraph"/>
+        <w:numPr>
+          <w:ilvl w:val="2"/>
+          <w:numId w:val="3"/>
+        </w:numPr>
+        <w:rPr>
+          <w:sz w:val="24"/>
+          <w:szCs w:val="24"/>
+        </w:rPr>
+      </w:pPr>
+      <w:r>
+        <w:rPr>
+          <w:sz w:val="24"/>
+          <w:szCs w:val="24"/>
+        </w:rPr>
+        <w:t>Playe</w:t>
+      </w:r>
+      <w:r>
+        <w:rPr>
+          <w:sz w:val="24"/>
+          <w:szCs w:val="24"/>
+        </w:rPr>
+        <w:t>r</w:t>
+      </w:r>
+    </w:p>
+    <w:p>
+      <w:pPr>
+        <w:pStyle w:val="ListParagraph"/>
+        <w:numPr>
+          <w:ilvl w:val="2"/>
+          <w:numId w:val="3"/>
+        </w:numPr>
+        <w:rPr>
+          <w:sz w:val="24"/>
+          <w:szCs w:val="24"/>
+        </w:rPr>
+      </w:pPr>
+      <w:r>
+        <w:rPr>
+          <w:sz w:val="24"/>
+          <w:szCs w:val="24"/>
+        </w:rPr>
+        <w:t>Enemy</w:t>
+      </w:r>
+    </w:p>
+    <w:p>
+      <w:pPr>
+        <w:pStyle w:val="ListParagraph"/>
+        <w:numPr>
+          <w:ilvl w:val="2"/>
+          <w:numId w:val="3"/>
+        </w:numPr>
+        <w:rPr>
+          <w:sz w:val="24"/>
+          <w:szCs w:val="24"/>
+        </w:rPr>
+      </w:pPr>
+      <w:r>
+        <w:rPr>
+          <w:sz w:val="24"/>
+          <w:szCs w:val="24"/>
+        </w:rPr>
+        <w:t>Spike</w:t>
       </w:r>
     </w:p>
     <w:p>
@@ -395,7 +700,7 @@
           <w:sz w:val="24"/>
           <w:szCs w:val="24"/>
         </w:rPr>
-        <w:t>Game sprite desing idea:</w:t>
+        <w:t>Characters:</w:t>
       </w:r>
     </w:p>
     <w:p>
@@ -415,7 +720,14 @@
           <w:sz w:val="24"/>
           <w:szCs w:val="24"/>
         </w:rPr>
-        <w:t>Background: Static, jungle, mountains, snowy mountains.</w:t>
+        <w:t xml:space="preserve">Player: </w:t>
+      </w:r>
+      <w:r>
+        <w:rPr>
+          <w:sz w:val="24"/>
+          <w:szCs w:val="24"/>
+        </w:rPr>
+        <w:t>Rectangle-like object</w:t>
       </w:r>
     </w:p>
     <w:p>
@@ -435,7 +747,7 @@
           <w:sz w:val="24"/>
           <w:szCs w:val="24"/>
         </w:rPr>
-        <w:t>Sprites needed:</w:t>
+        <w:t>Enemies:</w:t>
       </w:r>
     </w:p>
     <w:p>
@@ -455,361 +767,6 @@
           <w:sz w:val="24"/>
           <w:szCs w:val="24"/>
         </w:rPr>
-        <w:t>Background</w:t>
-      </w:r>
-    </w:p>
-    <w:p>
-      <w:pPr>
-        <w:pStyle w:val="ListParagraph"/>
-        <w:numPr>
-          <w:ilvl w:val="2"/>
-          <w:numId w:val="3"/>
-        </w:numPr>
-        <w:rPr>
-          <w:sz w:val="24"/>
-          <w:szCs w:val="24"/>
-        </w:rPr>
-      </w:pPr>
-      <w:r>
-        <w:rPr>
-          <w:sz w:val="24"/>
-          <w:szCs w:val="24"/>
-        </w:rPr>
-        <w:t>Dirt no grass</w:t>
-      </w:r>
-    </w:p>
-    <w:p>
-      <w:pPr>
-        <w:pStyle w:val="ListParagraph"/>
-        <w:numPr>
-          <w:ilvl w:val="2"/>
-          <w:numId w:val="3"/>
-        </w:numPr>
-        <w:rPr>
-          <w:sz w:val="24"/>
-          <w:szCs w:val="24"/>
-        </w:rPr>
-      </w:pPr>
-      <w:r>
-        <w:rPr>
-          <w:sz w:val="24"/>
-          <w:szCs w:val="24"/>
-        </w:rPr>
-        <w:t>Dirt with grass</w:t>
-      </w:r>
-      <w:r>
-        <w:rPr>
-          <w:sz w:val="24"/>
-          <w:szCs w:val="24"/>
-        </w:rPr>
-        <w:t xml:space="preserve"> on top</w:t>
-      </w:r>
-    </w:p>
-    <w:p>
-      <w:pPr>
-        <w:pStyle w:val="ListParagraph"/>
-        <w:numPr>
-          <w:ilvl w:val="2"/>
-          <w:numId w:val="3"/>
-        </w:numPr>
-        <w:rPr>
-          <w:sz w:val="24"/>
-          <w:szCs w:val="24"/>
-        </w:rPr>
-      </w:pPr>
-      <w:r>
-        <w:rPr>
-          <w:sz w:val="24"/>
-          <w:szCs w:val="24"/>
-        </w:rPr>
-        <w:t>Dirt with grass inside</w:t>
-      </w:r>
-    </w:p>
-    <w:p>
-      <w:pPr>
-        <w:pStyle w:val="ListParagraph"/>
-        <w:numPr>
-          <w:ilvl w:val="2"/>
-          <w:numId w:val="3"/>
-        </w:numPr>
-        <w:rPr>
-          <w:sz w:val="24"/>
-          <w:szCs w:val="24"/>
-        </w:rPr>
-      </w:pPr>
-      <w:r>
-        <w:rPr>
-          <w:sz w:val="24"/>
-          <w:szCs w:val="24"/>
-        </w:rPr>
-        <w:t>Dirt corner</w:t>
-      </w:r>
-    </w:p>
-    <w:p>
-      <w:pPr>
-        <w:pStyle w:val="ListParagraph"/>
-        <w:numPr>
-          <w:ilvl w:val="2"/>
-          <w:numId w:val="3"/>
-        </w:numPr>
-        <w:rPr>
-          <w:sz w:val="24"/>
-          <w:szCs w:val="24"/>
-        </w:rPr>
-      </w:pPr>
-      <w:r>
-        <w:rPr>
-          <w:sz w:val="24"/>
-          <w:szCs w:val="24"/>
-        </w:rPr>
-        <w:t>Dirt slope</w:t>
-      </w:r>
-    </w:p>
-    <w:p>
-      <w:pPr>
-        <w:pStyle w:val="ListParagraph"/>
-        <w:numPr>
-          <w:ilvl w:val="2"/>
-          <w:numId w:val="3"/>
-        </w:numPr>
-        <w:rPr>
-          <w:sz w:val="24"/>
-          <w:szCs w:val="24"/>
-        </w:rPr>
-      </w:pPr>
-      <w:r>
-        <w:rPr>
-          <w:sz w:val="24"/>
-          <w:szCs w:val="24"/>
-        </w:rPr>
-        <w:t>Rock slope</w:t>
-      </w:r>
-    </w:p>
-    <w:p>
-      <w:pPr>
-        <w:pStyle w:val="ListParagraph"/>
-        <w:numPr>
-          <w:ilvl w:val="2"/>
-          <w:numId w:val="3"/>
-        </w:numPr>
-        <w:rPr>
-          <w:sz w:val="24"/>
-          <w:szCs w:val="24"/>
-        </w:rPr>
-      </w:pPr>
-      <w:r>
-        <w:rPr>
-          <w:sz w:val="24"/>
-          <w:szCs w:val="24"/>
-        </w:rPr>
-        <w:t>Rock</w:t>
-      </w:r>
-    </w:p>
-    <w:p>
-      <w:pPr>
-        <w:pStyle w:val="ListParagraph"/>
-        <w:numPr>
-          <w:ilvl w:val="2"/>
-          <w:numId w:val="3"/>
-        </w:numPr>
-        <w:rPr>
-          <w:sz w:val="24"/>
-          <w:szCs w:val="24"/>
-        </w:rPr>
-      </w:pPr>
-      <w:r>
-        <w:rPr>
-          <w:sz w:val="24"/>
-          <w:szCs w:val="24"/>
-        </w:rPr>
-        <w:t>Big Rock</w:t>
-      </w:r>
-    </w:p>
-    <w:p>
-      <w:pPr>
-        <w:pStyle w:val="ListParagraph"/>
-        <w:numPr>
-          <w:ilvl w:val="2"/>
-          <w:numId w:val="3"/>
-        </w:numPr>
-        <w:rPr>
-          <w:sz w:val="24"/>
-          <w:szCs w:val="24"/>
-        </w:rPr>
-      </w:pPr>
-      <w:r>
-        <w:rPr>
-          <w:sz w:val="24"/>
-          <w:szCs w:val="24"/>
-        </w:rPr>
-        <w:t>Rock with crack mark</w:t>
-      </w:r>
-    </w:p>
-    <w:p>
-      <w:pPr>
-        <w:pStyle w:val="ListParagraph"/>
-        <w:numPr>
-          <w:ilvl w:val="2"/>
-          <w:numId w:val="3"/>
-        </w:numPr>
-        <w:rPr>
-          <w:sz w:val="24"/>
-          <w:szCs w:val="24"/>
-        </w:rPr>
-      </w:pPr>
-      <w:r>
-        <w:rPr>
-          <w:sz w:val="24"/>
-          <w:szCs w:val="24"/>
-        </w:rPr>
-        <w:t>Vines (2 types)</w:t>
-      </w:r>
-    </w:p>
-    <w:p>
-      <w:pPr>
-        <w:pStyle w:val="ListParagraph"/>
-        <w:numPr>
-          <w:ilvl w:val="2"/>
-          <w:numId w:val="3"/>
-        </w:numPr>
-        <w:rPr>
-          <w:sz w:val="24"/>
-          <w:szCs w:val="24"/>
-        </w:rPr>
-      </w:pPr>
-      <w:r>
-        <w:rPr>
-          <w:sz w:val="24"/>
-          <w:szCs w:val="24"/>
-        </w:rPr>
-        <w:t>Playe</w:t>
-      </w:r>
-      <w:r>
-        <w:rPr>
-          <w:sz w:val="24"/>
-          <w:szCs w:val="24"/>
-        </w:rPr>
-        <w:t>r</w:t>
-      </w:r>
-    </w:p>
-    <w:p>
-      <w:pPr>
-        <w:pStyle w:val="ListParagraph"/>
-        <w:numPr>
-          <w:ilvl w:val="2"/>
-          <w:numId w:val="3"/>
-        </w:numPr>
-        <w:rPr>
-          <w:sz w:val="24"/>
-          <w:szCs w:val="24"/>
-        </w:rPr>
-      </w:pPr>
-      <w:r>
-        <w:rPr>
-          <w:sz w:val="24"/>
-          <w:szCs w:val="24"/>
-        </w:rPr>
-        <w:t>Enemy</w:t>
-      </w:r>
-    </w:p>
-    <w:p>
-      <w:pPr>
-        <w:pStyle w:val="ListParagraph"/>
-        <w:numPr>
-          <w:ilvl w:val="2"/>
-          <w:numId w:val="3"/>
-        </w:numPr>
-        <w:rPr>
-          <w:sz w:val="24"/>
-          <w:szCs w:val="24"/>
-        </w:rPr>
-      </w:pPr>
-      <w:r>
-        <w:rPr>
-          <w:sz w:val="24"/>
-          <w:szCs w:val="24"/>
-        </w:rPr>
-        <w:t>Spike</w:t>
-      </w:r>
-    </w:p>
-    <w:p>
-      <w:pPr>
-        <w:pStyle w:val="ListParagraph"/>
-        <w:numPr>
-          <w:ilvl w:val="0"/>
-          <w:numId w:val="3"/>
-        </w:numPr>
-        <w:rPr>
-          <w:sz w:val="24"/>
-          <w:szCs w:val="24"/>
-        </w:rPr>
-      </w:pPr>
-      <w:r>
-        <w:rPr>
-          <w:sz w:val="24"/>
-          <w:szCs w:val="24"/>
-        </w:rPr>
-        <w:t>Characters:</w:t>
-      </w:r>
-    </w:p>
-    <w:p>
-      <w:pPr>
-        <w:pStyle w:val="ListParagraph"/>
-        <w:numPr>
-          <w:ilvl w:val="1"/>
-          <w:numId w:val="3"/>
-        </w:numPr>
-        <w:rPr>
-          <w:sz w:val="24"/>
-          <w:szCs w:val="24"/>
-        </w:rPr>
-      </w:pPr>
-      <w:r>
-        <w:rPr>
-          <w:sz w:val="24"/>
-          <w:szCs w:val="24"/>
-        </w:rPr>
-        <w:t>Player: Young boy</w:t>
-      </w:r>
-    </w:p>
-    <w:p>
-      <w:pPr>
-        <w:pStyle w:val="ListParagraph"/>
-        <w:numPr>
-          <w:ilvl w:val="1"/>
-          <w:numId w:val="3"/>
-        </w:numPr>
-        <w:rPr>
-          <w:sz w:val="24"/>
-          <w:szCs w:val="24"/>
-        </w:rPr>
-      </w:pPr>
-      <w:r>
-        <w:rPr>
-          <w:sz w:val="24"/>
-          <w:szCs w:val="24"/>
-        </w:rPr>
-        <w:t>Enemies:</w:t>
-      </w:r>
-    </w:p>
-    <w:p>
-      <w:pPr>
-        <w:pStyle w:val="ListParagraph"/>
-        <w:numPr>
-          <w:ilvl w:val="2"/>
-          <w:numId w:val="3"/>
-        </w:numPr>
-        <w:rPr>
-          <w:sz w:val="24"/>
-          <w:szCs w:val="24"/>
-        </w:rPr>
-      </w:pPr>
-      <w:r>
-        <w:rPr>
-          <w:sz w:val="24"/>
-          <w:szCs w:val="24"/>
-        </w:rPr>
-        <w:lastRenderedPageBreak/>
         <w:t xml:space="preserve"> </w:t>
       </w:r>
     </w:p>

</xml_diff>

<commit_message>
add: game progress tracking; update: player movement and jumping mechanic
</commit_message>
<xml_diff>
--- a/Others/Basic Platformer Game Idea.docx
+++ b/Others/Basic Platformer Game Idea.docx
@@ -70,7 +70,21 @@
           <w:sz w:val="24"/>
           <w:szCs w:val="24"/>
         </w:rPr>
-        <w:t>The player is a creature who is on its journey to collect “White Stars”.</w:t>
+        <w:t>The player is a creature who is on its journey to collect “</w:t>
+      </w:r>
+      <w:r>
+        <w:rPr>
+          <w:sz w:val="24"/>
+          <w:szCs w:val="24"/>
+        </w:rPr>
+        <w:t>Shiny Cheeze</w:t>
+      </w:r>
+      <w:r>
+        <w:rPr>
+          <w:sz w:val="24"/>
+          <w:szCs w:val="24"/>
+        </w:rPr>
+        <w:t>”.</w:t>
       </w:r>
     </w:p>
     <w:p>
@@ -90,7 +104,14 @@
           <w:sz w:val="24"/>
           <w:szCs w:val="24"/>
         </w:rPr>
-        <w:t>Player name: Rectanzile</w:t>
+        <w:t xml:space="preserve">Player name: </w:t>
+      </w:r>
+      <w:r>
+        <w:rPr>
+          <w:sz w:val="24"/>
+          <w:szCs w:val="24"/>
+        </w:rPr>
+        <w:t>Charlot</w:t>
       </w:r>
     </w:p>
     <w:p>
@@ -137,7 +158,7 @@
           <w:sz w:val="24"/>
           <w:szCs w:val="24"/>
         </w:rPr>
-        <w:t>White Stars</w:t>
+        <w:t>Shiny Cheeze</w:t>
       </w:r>
       <w:r>
         <w:rPr>
@@ -727,7 +748,7 @@
           <w:sz w:val="24"/>
           <w:szCs w:val="24"/>
         </w:rPr>
-        <w:t>Rectangle-like object</w:t>
+        <w:t>Yellow Mouse</w:t>
       </w:r>
     </w:p>
     <w:p>

</xml_diff>